<commit_message>
up anh giao dien bc
</commit_message>
<xml_diff>
--- a/thesis/doc/Quyển báo cáo.docx
+++ b/thesis/doc/Quyển báo cáo.docx
@@ -14292,7 +14292,7 @@
           <w:noProof/>
         </w:rPr>
         <w:drawing>
-          <wp:inline distT="0" distB="0" distL="0" distR="0" wp14:anchorId="1A079EE7" wp14:editId="70C8472E">
+          <wp:inline distT="0" distB="0" distL="0" distR="0" wp14:anchorId="1A079EE7" wp14:editId="790F873F">
             <wp:extent cx="5576570" cy="3350260"/>
             <wp:effectExtent l="0" t="0" r="5080" b="2540"/>
             <wp:docPr id="1868781555" name="Picture 1" descr="A screenshot of a computer&#10;&#10;Description automatically generated"/>
@@ -14307,7 +14307,23 @@
                     <pic:cNvPicPr/>
                   </pic:nvPicPr>
                   <pic:blipFill>
-                    <a:blip r:embed="rId13"/>
+                    <a:blip r:embed="rId13">
+                      <a:alphaModFix/>
+                      <a:extLst>
+                        <a:ext uri="{BEBA8EAE-BF5A-486C-A8C5-ECC9F3942E4B}">
+                          <a14:imgProps xmlns:a14="http://schemas.microsoft.com/office/drawing/2010/main">
+                            <a14:imgLayer r:embed="rId14">
+                              <a14:imgEffect>
+                                <a14:sharpenSoften amount="25000"/>
+                              </a14:imgEffect>
+                              <a14:imgEffect>
+                                <a14:saturation sat="0"/>
+                              </a14:imgEffect>
+                            </a14:imgLayer>
+                          </a14:imgProps>
+                        </a:ext>
+                      </a:extLst>
+                    </a:blip>
                     <a:stretch>
                       <a:fillRect/>
                     </a:stretch>
@@ -14365,6 +14381,289 @@
       <w:bookmarkEnd w:id="114"/>
     </w:p>
     <w:p>
+      <w:r>
+        <w:rPr>
+          <w:noProof/>
+        </w:rPr>
+        <w:drawing>
+          <wp:inline distT="0" distB="0" distL="0" distR="0" wp14:anchorId="3AD3EEC3" wp14:editId="153D824A">
+            <wp:extent cx="5576570" cy="2782570"/>
+            <wp:effectExtent l="0" t="0" r="5080" b="0"/>
+            <wp:docPr id="912389775" name="Picture 1" descr="A screenshot of a website&#10;&#10;Description automatically generated"/>
+            <wp:cNvGraphicFramePr>
+              <a:graphicFrameLocks xmlns:a="http://schemas.openxmlformats.org/drawingml/2006/main" noChangeAspect="1"/>
+            </wp:cNvGraphicFramePr>
+            <a:graphic xmlns:a="http://schemas.openxmlformats.org/drawingml/2006/main">
+              <a:graphicData uri="http://schemas.openxmlformats.org/drawingml/2006/picture">
+                <pic:pic xmlns:pic="http://schemas.openxmlformats.org/drawingml/2006/picture">
+                  <pic:nvPicPr>
+                    <pic:cNvPr id="912389775" name="Picture 1" descr="A screenshot of a website&#10;&#10;Description automatically generated"/>
+                    <pic:cNvPicPr/>
+                  </pic:nvPicPr>
+                  <pic:blipFill>
+                    <a:blip r:embed="rId15">
+                      <a:extLst>
+                        <a:ext uri="{BEBA8EAE-BF5A-486C-A8C5-ECC9F3942E4B}">
+                          <a14:imgProps xmlns:a14="http://schemas.microsoft.com/office/drawing/2010/main">
+                            <a14:imgLayer r:embed="rId16">
+                              <a14:imgEffect>
+                                <a14:sharpenSoften amount="25000"/>
+                              </a14:imgEffect>
+                              <a14:imgEffect>
+                                <a14:saturation sat="0"/>
+                              </a14:imgEffect>
+                            </a14:imgLayer>
+                          </a14:imgProps>
+                        </a:ext>
+                      </a:extLst>
+                    </a:blip>
+                    <a:stretch>
+                      <a:fillRect/>
+                    </a:stretch>
+                  </pic:blipFill>
+                  <pic:spPr>
+                    <a:xfrm>
+                      <a:off x="0" y="0"/>
+                      <a:ext cx="5576570" cy="2782570"/>
+                    </a:xfrm>
+                    <a:prstGeom prst="rect">
+                      <a:avLst/>
+                    </a:prstGeom>
+                  </pic:spPr>
+                </pic:pic>
+              </a:graphicData>
+            </a:graphic>
+          </wp:inline>
+        </w:drawing>
+      </w:r>
+    </w:p>
+    <w:p/>
+    <w:p>
+      <w:r>
+        <w:rPr>
+          <w:noProof/>
+        </w:rPr>
+        <w:lastRenderedPageBreak/>
+        <w:drawing>
+          <wp:inline distT="0" distB="0" distL="0" distR="0" wp14:anchorId="409E9139" wp14:editId="5C04F4E7">
+            <wp:extent cx="5576570" cy="3390900"/>
+            <wp:effectExtent l="0" t="0" r="5080" b="0"/>
+            <wp:docPr id="1872553292" name="Picture 1" descr="A screenshot of a computer&#10;&#10;Description automatically generated"/>
+            <wp:cNvGraphicFramePr>
+              <a:graphicFrameLocks xmlns:a="http://schemas.openxmlformats.org/drawingml/2006/main" noChangeAspect="1"/>
+            </wp:cNvGraphicFramePr>
+            <a:graphic xmlns:a="http://schemas.openxmlformats.org/drawingml/2006/main">
+              <a:graphicData uri="http://schemas.openxmlformats.org/drawingml/2006/picture">
+                <pic:pic xmlns:pic="http://schemas.openxmlformats.org/drawingml/2006/picture">
+                  <pic:nvPicPr>
+                    <pic:cNvPr id="1872553292" name="Picture 1" descr="A screenshot of a computer&#10;&#10;Description automatically generated"/>
+                    <pic:cNvPicPr/>
+                  </pic:nvPicPr>
+                  <pic:blipFill rotWithShape="1">
+                    <a:blip r:embed="rId17">
+                      <a:extLst>
+                        <a:ext uri="{BEBA8EAE-BF5A-486C-A8C5-ECC9F3942E4B}">
+                          <a14:imgProps xmlns:a14="http://schemas.microsoft.com/office/drawing/2010/main">
+                            <a14:imgLayer r:embed="rId18">
+                              <a14:imgEffect>
+                                <a14:sharpenSoften amount="25000"/>
+                              </a14:imgEffect>
+                              <a14:imgEffect>
+                                <a14:saturation sat="0"/>
+                              </a14:imgEffect>
+                            </a14:imgLayer>
+                          </a14:imgProps>
+                        </a:ext>
+                      </a:extLst>
+                    </a:blip>
+                    <a:srcRect b="8687"/>
+                    <a:stretch/>
+                  </pic:blipFill>
+                  <pic:spPr bwMode="auto">
+                    <a:xfrm>
+                      <a:off x="0" y="0"/>
+                      <a:ext cx="5576570" cy="3390900"/>
+                    </a:xfrm>
+                    <a:prstGeom prst="rect">
+                      <a:avLst/>
+                    </a:prstGeom>
+                    <a:ln>
+                      <a:noFill/>
+                    </a:ln>
+                    <a:extLst>
+                      <a:ext uri="{53640926-AAD7-44D8-BBD7-CCE9431645EC}">
+                        <a14:shadowObscured xmlns:a14="http://schemas.microsoft.com/office/drawing/2010/main"/>
+                      </a:ext>
+                    </a:extLst>
+                  </pic:spPr>
+                </pic:pic>
+              </a:graphicData>
+            </a:graphic>
+          </wp:inline>
+        </w:drawing>
+      </w:r>
+    </w:p>
+    <w:p/>
+    <w:p>
+      <w:r>
+        <w:rPr>
+          <w:noProof/>
+        </w:rPr>
+        <w:drawing>
+          <wp:inline distT="0" distB="0" distL="0" distR="0" wp14:anchorId="6D78A1BB" wp14:editId="5B8418D5">
+            <wp:extent cx="5576570" cy="1362075"/>
+            <wp:effectExtent l="0" t="0" r="5080" b="9525"/>
+            <wp:docPr id="177843181" name="Picture 1" descr="A screenshot of a phone&#10;&#10;Description automatically generated"/>
+            <wp:cNvGraphicFramePr>
+              <a:graphicFrameLocks xmlns:a="http://schemas.openxmlformats.org/drawingml/2006/main" noChangeAspect="1"/>
+            </wp:cNvGraphicFramePr>
+            <a:graphic xmlns:a="http://schemas.openxmlformats.org/drawingml/2006/main">
+              <a:graphicData uri="http://schemas.openxmlformats.org/drawingml/2006/picture">
+                <pic:pic xmlns:pic="http://schemas.openxmlformats.org/drawingml/2006/picture">
+                  <pic:nvPicPr>
+                    <pic:cNvPr id="177843181" name="Picture 1" descr="A screenshot of a phone&#10;&#10;Description automatically generated"/>
+                    <pic:cNvPicPr/>
+                  </pic:nvPicPr>
+                  <pic:blipFill>
+                    <a:blip r:embed="rId19">
+                      <a:extLst>
+                        <a:ext uri="{BEBA8EAE-BF5A-486C-A8C5-ECC9F3942E4B}">
+                          <a14:imgProps xmlns:a14="http://schemas.microsoft.com/office/drawing/2010/main">
+                            <a14:imgLayer r:embed="rId20">
+                              <a14:imgEffect>
+                                <a14:sharpenSoften amount="25000"/>
+                              </a14:imgEffect>
+                              <a14:imgEffect>
+                                <a14:saturation sat="0"/>
+                              </a14:imgEffect>
+                            </a14:imgLayer>
+                          </a14:imgProps>
+                        </a:ext>
+                      </a:extLst>
+                    </a:blip>
+                    <a:stretch>
+                      <a:fillRect/>
+                    </a:stretch>
+                  </pic:blipFill>
+                  <pic:spPr>
+                    <a:xfrm>
+                      <a:off x="0" y="0"/>
+                      <a:ext cx="5576570" cy="1362075"/>
+                    </a:xfrm>
+                    <a:prstGeom prst="rect">
+                      <a:avLst/>
+                    </a:prstGeom>
+                  </pic:spPr>
+                </pic:pic>
+              </a:graphicData>
+            </a:graphic>
+          </wp:inline>
+        </w:drawing>
+      </w:r>
+    </w:p>
+    <w:p/>
+    <w:p>
+      <w:r>
+        <w:rPr>
+          <w:noProof/>
+        </w:rPr>
+        <w:drawing>
+          <wp:inline distT="0" distB="0" distL="0" distR="0" wp14:anchorId="5B55613C" wp14:editId="7D329E7A">
+            <wp:extent cx="1600200" cy="2491389"/>
+            <wp:effectExtent l="0" t="0" r="0" b="4445"/>
+            <wp:docPr id="61000177" name="Picture 1" descr="A screenshot of a phone&#10;&#10;Description automatically generated"/>
+            <wp:cNvGraphicFramePr>
+              <a:graphicFrameLocks xmlns:a="http://schemas.openxmlformats.org/drawingml/2006/main" noChangeAspect="1"/>
+            </wp:cNvGraphicFramePr>
+            <a:graphic xmlns:a="http://schemas.openxmlformats.org/drawingml/2006/main">
+              <a:graphicData uri="http://schemas.openxmlformats.org/drawingml/2006/picture">
+                <pic:pic xmlns:pic="http://schemas.openxmlformats.org/drawingml/2006/picture">
+                  <pic:nvPicPr>
+                    <pic:cNvPr id="61000177" name="Picture 1" descr="A screenshot of a phone&#10;&#10;Description automatically generated"/>
+                    <pic:cNvPicPr/>
+                  </pic:nvPicPr>
+                  <pic:blipFill>
+                    <a:blip r:embed="rId21">
+                      <a:extLst>
+                        <a:ext uri="{BEBA8EAE-BF5A-486C-A8C5-ECC9F3942E4B}">
+                          <a14:imgProps xmlns:a14="http://schemas.microsoft.com/office/drawing/2010/main">
+                            <a14:imgLayer r:embed="rId22">
+                              <a14:imgEffect>
+                                <a14:sharpenSoften amount="25000"/>
+                              </a14:imgEffect>
+                              <a14:imgEffect>
+                                <a14:saturation sat="0"/>
+                              </a14:imgEffect>
+                            </a14:imgLayer>
+                          </a14:imgProps>
+                        </a:ext>
+                      </a:extLst>
+                    </a:blip>
+                    <a:stretch>
+                      <a:fillRect/>
+                    </a:stretch>
+                  </pic:blipFill>
+                  <pic:spPr>
+                    <a:xfrm>
+                      <a:off x="0" y="0"/>
+                      <a:ext cx="1603343" cy="2496283"/>
+                    </a:xfrm>
+                    <a:prstGeom prst="rect">
+                      <a:avLst/>
+                    </a:prstGeom>
+                  </pic:spPr>
+                </pic:pic>
+              </a:graphicData>
+            </a:graphic>
+          </wp:inline>
+        </w:drawing>
+      </w:r>
+    </w:p>
+    <w:p/>
+    <w:p>
+      <w:r>
+        <w:rPr>
+          <w:noProof/>
+        </w:rPr>
+        <w:lastRenderedPageBreak/>
+        <w:drawing>
+          <wp:inline distT="0" distB="0" distL="0" distR="0" wp14:anchorId="2AFA30F9" wp14:editId="51B3C531">
+            <wp:extent cx="5576570" cy="3971290"/>
+            <wp:effectExtent l="0" t="0" r="5080" b="0"/>
+            <wp:docPr id="2130556323" name="Picture 1" descr="A screenshot of a computer&#10;&#10;Description automatically generated"/>
+            <wp:cNvGraphicFramePr>
+              <a:graphicFrameLocks xmlns:a="http://schemas.openxmlformats.org/drawingml/2006/main" noChangeAspect="1"/>
+            </wp:cNvGraphicFramePr>
+            <a:graphic xmlns:a="http://schemas.openxmlformats.org/drawingml/2006/main">
+              <a:graphicData uri="http://schemas.openxmlformats.org/drawingml/2006/picture">
+                <pic:pic xmlns:pic="http://schemas.openxmlformats.org/drawingml/2006/picture">
+                  <pic:nvPicPr>
+                    <pic:cNvPr id="2130556323" name="Picture 1" descr="A screenshot of a computer&#10;&#10;Description automatically generated"/>
+                    <pic:cNvPicPr/>
+                  </pic:nvPicPr>
+                  <pic:blipFill>
+                    <a:blip r:embed="rId23"/>
+                    <a:stretch>
+                      <a:fillRect/>
+                    </a:stretch>
+                  </pic:blipFill>
+                  <pic:spPr>
+                    <a:xfrm>
+                      <a:off x="0" y="0"/>
+                      <a:ext cx="5576570" cy="3971290"/>
+                    </a:xfrm>
+                    <a:prstGeom prst="rect">
+                      <a:avLst/>
+                    </a:prstGeom>
+                  </pic:spPr>
+                </pic:pic>
+              </a:graphicData>
+            </a:graphic>
+          </wp:inline>
+        </w:drawing>
+      </w:r>
+    </w:p>
+    <w:p>
       <w:pPr>
         <w:pStyle w:val="Heading2"/>
       </w:pPr>
@@ -14457,8 +14756,8 @@
         <w:br w:type="page"/>
       </w:r>
     </w:p>
-    <w:bookmarkStart w:id="123" w:name="_Toc187190645" w:displacedByCustomXml="next"/>
-    <w:bookmarkStart w:id="124" w:name="_Toc187189679" w:displacedByCustomXml="next"/>
+    <w:bookmarkStart w:id="123" w:name="_Toc187189679" w:displacedByCustomXml="next"/>
+    <w:bookmarkStart w:id="124" w:name="_Toc187190645" w:displacedByCustomXml="next"/>
     <w:sdt>
       <w:sdtPr>
         <w:rPr>
@@ -14636,8 +14935,8 @@
       </w:pPr>
     </w:p>
     <w:sectPr>
-      <w:headerReference w:type="default" r:id="rId14"/>
-      <w:footerReference w:type="default" r:id="rId15"/>
+      <w:headerReference w:type="default" r:id="rId24"/>
+      <w:footerReference w:type="default" r:id="rId25"/>
       <w:pgSz w:w="11907" w:h="16840" w:code="9"/>
       <w:pgMar w:top="1138" w:right="1138" w:bottom="1138" w:left="1987" w:header="288" w:footer="576" w:gutter="0"/>
       <w:pgNumType w:start="1"/>

</xml_diff>